<commit_message>
Add sign pattern in templates. Add sign into model. Enchance admin site.
</commit_message>
<xml_diff>
--- a/backend/templates/docx/notes/Шаблон претензии.docx
+++ b/backend/templates/docx/notes/Шаблон претензии.docx
@@ -24,11 +24,11 @@
             <wp:effectExtent l="0" t="0" r="0" b="0"/>
             <wp:wrapTight wrapText="bothSides">
               <wp:wrapPolygon edited="0">
-                <wp:start x="-270" y="0"/>
-                <wp:lineTo x="-270" y="21141"/>
-                <wp:lineTo x="21520" y="21141"/>
-                <wp:lineTo x="21520" y="0"/>
-                <wp:lineTo x="-270" y="0"/>
+                <wp:start x="-306" y="0"/>
+                <wp:lineTo x="-306" y="21095"/>
+                <wp:lineTo x="21517" y="21095"/>
+                <wp:lineTo x="21517" y="0"/>
+                <wp:lineTo x="-306" y="0"/>
               </wp:wrapPolygon>
             </wp:wrapTight>
             <wp:docPr id="1" name="Изображение1" descr=""/>
@@ -119,7 +119,7 @@
                 <wp:positionV relativeFrom="paragraph">
                   <wp:posOffset>62865</wp:posOffset>
                 </wp:positionV>
-                <wp:extent cx="7584440" cy="110490"/>
+                <wp:extent cx="7585075" cy="111125"/>
                 <wp:effectExtent l="0" t="0" r="0" b="0"/>
                 <wp:wrapNone/>
                 <wp:docPr id="2" name="Прямоугольник 3"/>
@@ -130,7 +130,7 @@
                       <wps:spPr>
                         <a:xfrm>
                           <a:off x="0" y="0"/>
-                          <a:ext cx="7583760" cy="109800"/>
+                          <a:ext cx="7584480" cy="110520"/>
                         </a:xfrm>
                         <a:prstGeom prst="rect">
                           <a:avLst/>
@@ -157,7 +157,7 @@
           </mc:Choice>
           <mc:Fallback>
             <w:pict>
-              <v:rect id="shape_0" ID="Прямоугольник 3" fillcolor="#369a36" stroked="f" style="position:absolute;margin-left:-84.05pt;margin-top:4.95pt;width:597.1pt;height:8.6pt">
+              <v:rect id="shape_0" ID="Прямоугольник 3" fillcolor="#369a36" stroked="f" style="position:absolute;margin-left:-84.05pt;margin-top:4.95pt;width:597.15pt;height:8.65pt">
                 <w10:wrap type="none"/>
                 <v:fill o:detectmouseclick="t" type="solid" color2="#c965c9"/>
                 <v:stroke color="#3465a4" joinstyle="round" endcap="flat"/>
@@ -237,7 +237,10 @@
               </w:rPr>
             </w:pPr>
             <w:r>
-              <w:rPr/>
+              <w:rPr>
+                <w:rFonts w:eastAsia="Times New Roman" w:cs="Times New Roman" w:ascii="Times New Roman" w:hAnsi="Times New Roman"/>
+                <w:lang w:eastAsia="ru-RU"/>
+              </w:rPr>
             </w:r>
           </w:p>
         </w:tc>
@@ -1275,29 +1278,7 @@
           <w:sz w:val="20"/>
           <w:szCs w:val="20"/>
         </w:rPr>
-        <w:t>.current_date</w:t>
-      </w:r>
-      <w:r>
-        <w:rPr>
-          <w:rFonts w:cs="Times New Roman" w:ascii="Times New Roman" w:hAnsi="Times New Roman"/>
-          <w:b w:val="false"/>
-          <w:bCs w:val="false"/>
-          <w:color w:val="000000"/>
-          <w:sz w:val="20"/>
-          <w:szCs w:val="20"/>
-        </w:rPr>
-        <w:t xml:space="preserve">|proper_date_filter </w:t>
-      </w:r>
-      <w:r>
-        <w:rPr>
-          <w:rFonts w:cs="Times New Roman" w:ascii="Times New Roman" w:hAnsi="Times New Roman"/>
-          <w:b w:val="false"/>
-          <w:bCs w:val="false"/>
-          <w:color w:val="000000"/>
-          <w:sz w:val="20"/>
-          <w:szCs w:val="20"/>
-        </w:rPr>
-        <w:t>}}</w:t>
+        <w:t>.current_date|proper_date_filter }}</w:t>
       </w:r>
       <w:r>
         <w:rPr>
@@ -1465,16 +1446,7 @@
           <w:sz w:val="20"/>
           <w:szCs w:val="20"/>
         </w:rPr>
-        <w:t>407 028 105 130 300 007 </w:t>
-      </w:r>
-      <w:r>
-        <w:rPr>
-          <w:rFonts w:cs="Times New Roman" w:ascii="Times New Roman" w:hAnsi="Times New Roman"/>
-          <w:b/>
-          <w:sz w:val="20"/>
-          <w:szCs w:val="20"/>
-        </w:rPr>
-        <w:t xml:space="preserve">04 </w:t>
+        <w:t xml:space="preserve">407 028 105 130 300 007 04 </w:t>
       </w:r>
       <w:r>
         <w:rPr>
@@ -1578,29 +1550,7 @@
           <w:sz w:val="20"/>
           <w:szCs w:val="20"/>
         </w:rPr>
-        <w:t>.contract_accept_date</w:t>
-      </w:r>
-      <w:r>
-        <w:rPr>
-          <w:rFonts w:cs="Times New Roman" w:ascii="Times New Roman" w:hAnsi="Times New Roman"/>
-          <w:b w:val="false"/>
-          <w:bCs w:val="false"/>
-          <w:color w:val="000000"/>
-          <w:sz w:val="20"/>
-          <w:szCs w:val="20"/>
-        </w:rPr>
-        <w:t>|proper_date_filter</w:t>
-      </w:r>
-      <w:r>
-        <w:rPr>
-          <w:rFonts w:cs="Times New Roman" w:ascii="Times New Roman" w:hAnsi="Times New Roman"/>
-          <w:b w:val="false"/>
-          <w:bCs w:val="false"/>
-          <w:color w:val="000000"/>
-          <w:sz w:val="20"/>
-          <w:szCs w:val="20"/>
-        </w:rPr>
-        <w:t xml:space="preserve"> }} г. по {{ </w:t>
+        <w:t xml:space="preserve">.contract_accept_date|proper_date_filter }} г. по {{ </w:t>
       </w:r>
       <w:r>
         <w:rPr>
@@ -1623,35 +1573,13 @@
           <w:sz w:val="20"/>
           <w:szCs w:val="20"/>
         </w:rPr>
-        <w:t>.current_date</w:t>
+        <w:t>.current_date|proper_date_filter }} г.</w:t>
       </w:r>
       <w:r>
         <w:rPr>
           <w:rFonts w:cs="Times New Roman" w:ascii="Times New Roman" w:hAnsi="Times New Roman"/>
           <w:b w:val="false"/>
           <w:bCs w:val="false"/>
-          <w:color w:val="000000"/>
-          <w:sz w:val="20"/>
-          <w:szCs w:val="20"/>
-        </w:rPr>
-        <w:t>|proper_date_filter</w:t>
-      </w:r>
-      <w:r>
-        <w:rPr>
-          <w:rFonts w:cs="Times New Roman" w:ascii="Times New Roman" w:hAnsi="Times New Roman"/>
-          <w:b w:val="false"/>
-          <w:bCs w:val="false"/>
-          <w:color w:val="000000"/>
-          <w:sz w:val="20"/>
-          <w:szCs w:val="20"/>
-        </w:rPr>
-        <w:t xml:space="preserve"> }} г.</w:t>
-      </w:r>
-      <w:r>
-        <w:rPr>
-          <w:rFonts w:cs="Times New Roman" w:ascii="Times New Roman" w:hAnsi="Times New Roman"/>
-          <w:b w:val="false"/>
-          <w:bCs w:val="false"/>
           <w:sz w:val="20"/>
           <w:szCs w:val="20"/>
         </w:rPr>
@@ -1663,23 +1591,7 @@
           <w:sz w:val="20"/>
           <w:szCs w:val="20"/>
         </w:rPr>
-        <w:t>в двух экземплярах по Договору. Просим в течение 5 дней с момента получения их подписать и возвратить один экземпляру по адресу:</w:t>
-      </w:r>
-      <w:r>
-        <w:rPr>
-          <w:rFonts w:cs="Times New Roman" w:ascii="Times New Roman" w:hAnsi="Times New Roman"/>
-          <w:sz w:val="20"/>
-          <w:szCs w:val="20"/>
-        </w:rPr>
-        <w:t xml:space="preserve"> </w:t>
-      </w:r>
-      <w:r>
-        <w:rPr>
-          <w:rFonts w:cs="Times New Roman" w:ascii="Times New Roman" w:hAnsi="Times New Roman"/>
-          <w:sz w:val="20"/>
-          <w:szCs w:val="20"/>
-        </w:rPr>
-        <w:t>{{ consumer</w:t>
+        <w:t>в двух экземплярах по Договору. Просим в течение 5 дней с момента получения их подписать и возвратить один экземпляру по адресу: {{ consumer</w:t>
       </w:r>
       <w:r>
         <w:rPr>
@@ -1902,6 +1814,21 @@
           <w:szCs w:val="20"/>
         </w:rPr>
         <w:t>.signed_user.name }}</w:t>
+        <w:tab/>
+        <w:tab/>
+        <w:tab/>
+        <w:tab/>
+        <w:tab/>
+        <w:tab/>
+      </w:r>
+      <w:r>
+        <w:rPr>
+          <w:rFonts w:cs="Times New Roman" w:ascii="Times New Roman" w:hAnsi="Times New Roman"/>
+          <w:color w:val="000000"/>
+          <w:sz w:val="20"/>
+          <w:szCs w:val="20"/>
+        </w:rPr>
+        <w:t>{{ sign }}</w:t>
       </w:r>
     </w:p>
     <w:p>
@@ -1983,7 +1910,7 @@
               <wp:positionV relativeFrom="paragraph">
                 <wp:posOffset>-252095</wp:posOffset>
               </wp:positionV>
-              <wp:extent cx="4119880" cy="1192530"/>
+              <wp:extent cx="4120515" cy="1193165"/>
               <wp:effectExtent l="0" t="0" r="0" b="0"/>
               <wp:wrapSquare wrapText="bothSides"/>
               <wp:docPr id="3" name="Врезка8"/>
@@ -1994,7 +1921,7 @@
                     <wps:spPr>
                       <a:xfrm>
                         <a:off x="0" y="0"/>
-                        <a:ext cx="4119120" cy="1191960"/>
+                        <a:ext cx="4119840" cy="1192680"/>
                       </a:xfrm>
                       <a:prstGeom prst="rect">
                         <a:avLst/>
@@ -2393,7 +2320,7 @@
         </mc:Choice>
         <mc:Fallback>
           <w:pict>
-            <v:rect id="shape_0" ID="Врезка8" stroked="f" style="position:absolute;margin-left:180.05pt;margin-top:-19.85pt;width:324.3pt;height:93.8pt">
+            <v:rect id="shape_0" ID="Врезка8" stroked="f" style="position:absolute;margin-left:180.05pt;margin-top:-19.85pt;width:324.35pt;height:93.85pt">
               <w10:wrap type="square"/>
               <v:fill o:detectmouseclick="t" on="false"/>
               <v:stroke color="#3465a4" joinstyle="round" endcap="flat"/>
@@ -3675,6 +3602,15 @@
       <w:szCs w:val="20"/>
     </w:rPr>
   </w:style>
+  <w:style w:type="character" w:styleId="ListLabel11">
+    <w:name w:val="ListLabel 11"/>
+    <w:qFormat/>
+    <w:rPr>
+      <w:rFonts w:ascii="Times New Roman" w:hAnsi="Times New Roman" w:cs="Times New Roman"/>
+      <w:sz w:val="20"/>
+      <w:szCs w:val="20"/>
+    </w:rPr>
+  </w:style>
   <w:style w:type="paragraph" w:styleId="Style20">
     <w:name w:val="Заголовок"/>
     <w:basedOn w:val="Normal"/>

</xml_diff>